<commit_message>
ordinamento migliorato con click colonna
</commit_message>
<xml_diff>
--- a/utilities/autentication disk definitiva.docx
+++ b/utilities/autentication disk definitiva.docx
@@ -780,10 +780,7 @@
           <w:p>
             <w:proofErr w:type="spellStart"/>
             <w:r>
-              <w:t>scrap</w:t>
-            </w:r>
-            <w:r>
-              <w:t>ing</w:t>
+              <w:t>scraping</w:t>
             </w:r>
             <w:proofErr w:type="spellEnd"/>
             <w:r>
@@ -866,10 +863,7 @@
           </w:tcPr>
           <w:p>
             <w:r>
-              <w:t>db4free</w:t>
-            </w:r>
-            <w:r>
-              <w:t xml:space="preserve"> il quale fornirà un database MYSQL.</w:t>
+              <w:t>db4free il quale fornirà un database MYSQL.</w:t>
             </w:r>
           </w:p>
         </w:tc>
@@ -938,10 +932,7 @@
           </w:tcPr>
           <w:p>
             <w:r>
-              <w:t xml:space="preserve">dall’utente </w:t>
-            </w:r>
-            <w:r>
-              <w:t>e anche la pianificazione di serie future da vedere</w:t>
+              <w:t>dall’utente e anche la pianificazione di serie future da vedere</w:t>
             </w:r>
             <w:r>
               <w:t>,</w:t>
@@ -1475,10 +1466,7 @@
               <w:t>Developer</w:t>
             </w:r>
             <w:r>
-              <w:t xml:space="preserve">: </w:t>
-            </w:r>
-            <w:r>
-              <w:t>Realizza/codifica soluzioni ICT e scrive le specifiche di prodotti ICT conformemente ai requisiti</w:t>
+              <w:t>: Realizza/codifica soluzioni ICT e scrive le specifiche di prodotti ICT conformemente ai requisiti</w:t>
             </w:r>
           </w:p>
         </w:tc>
@@ -1532,7 +1520,6 @@
               <w:t xml:space="preserve">Database </w:t>
             </w:r>
             <w:proofErr w:type="spellStart"/>
-            <w:proofErr w:type="gramStart"/>
             <w:r>
               <w:rPr>
                 <w:u w:val="single"/>
@@ -1541,11 +1528,7 @@
             </w:r>
             <w:proofErr w:type="spellEnd"/>
             <w:r>
-              <w:t xml:space="preserve"> :</w:t>
-            </w:r>
-            <w:proofErr w:type="gramEnd"/>
-            <w:r>
-              <w:t xml:space="preserve"> Progetta, realizza, o controlla e mantiene database.</w:t>
+              <w:t>: Progetta, realizza, o controlla e mantiene database.</w:t>
             </w:r>
           </w:p>
         </w:tc>
@@ -1689,10 +1672,7 @@
           </w:tcPr>
           <w:p>
             <w:r>
-              <w:t xml:space="preserve">Informatica: creazione e </w:t>
-            </w:r>
-            <w:r>
-              <w:t>sviluppo del progetto in C#</w:t>
+              <w:t>Informatica: creazione e sviluppo del progetto in C#</w:t>
             </w:r>
           </w:p>
         </w:tc>
@@ -1885,11 +1865,10 @@
                 <w:u w:val="single"/>
               </w:rPr>
             </w:pPr>
-            <w:hyperlink r:id="rId8">
+            <w:hyperlink r:id="rId8" w:history="1">
               <w:r>
                 <w:rPr>
-                  <w:color w:val="1155CC"/>
-                  <w:u w:val="single"/>
+                  <w:rStyle w:val="Collegamentoipertestuale"/>
                 </w:rPr>
                 <w:t>https://stackoverflow.com/questions/3984138/hash-string-in-c-sharp</w:t>
               </w:r>
@@ -2834,10 +2813,7 @@
       <w:tblStyleRowBandSize w:val="1"/>
       <w:tblStyleColBandSize w:val="1"/>
       <w:tblCellMar>
-        <w:top w:w="0" w:type="dxa"/>
         <w:left w:w="-2" w:type="dxa"/>
-        <w:bottom w:w="0" w:type="dxa"/>
-        <w:right w:w="0" w:type="dxa"/>
       </w:tblCellMar>
     </w:tblPr>
   </w:style>
@@ -2860,10 +2836,7 @@
       <w:tblStyleRowBandSize w:val="1"/>
       <w:tblStyleColBandSize w:val="1"/>
       <w:tblCellMar>
-        <w:top w:w="0" w:type="dxa"/>
         <w:left w:w="-2" w:type="dxa"/>
-        <w:bottom w:w="0" w:type="dxa"/>
-        <w:right w:w="0" w:type="dxa"/>
       </w:tblCellMar>
     </w:tblPr>
   </w:style>
@@ -2873,10 +2846,7 @@
       <w:tblStyleRowBandSize w:val="1"/>
       <w:tblStyleColBandSize w:val="1"/>
       <w:tblCellMar>
-        <w:top w:w="0" w:type="dxa"/>
         <w:left w:w="-2" w:type="dxa"/>
-        <w:bottom w:w="0" w:type="dxa"/>
-        <w:right w:w="0" w:type="dxa"/>
       </w:tblCellMar>
     </w:tblPr>
   </w:style>
@@ -2886,10 +2856,7 @@
       <w:tblStyleRowBandSize w:val="1"/>
       <w:tblStyleColBandSize w:val="1"/>
       <w:tblCellMar>
-        <w:top w:w="0" w:type="dxa"/>
         <w:left w:w="-2" w:type="dxa"/>
-        <w:bottom w:w="0" w:type="dxa"/>
-        <w:right w:w="0" w:type="dxa"/>
       </w:tblCellMar>
     </w:tblPr>
   </w:style>
@@ -2899,10 +2866,7 @@
       <w:tblStyleRowBandSize w:val="1"/>
       <w:tblStyleColBandSize w:val="1"/>
       <w:tblCellMar>
-        <w:top w:w="0" w:type="dxa"/>
         <w:left w:w="-2" w:type="dxa"/>
-        <w:bottom w:w="0" w:type="dxa"/>
-        <w:right w:w="0" w:type="dxa"/>
       </w:tblCellMar>
     </w:tblPr>
   </w:style>
@@ -2912,10 +2876,7 @@
       <w:tblStyleRowBandSize w:val="1"/>
       <w:tblStyleColBandSize w:val="1"/>
       <w:tblCellMar>
-        <w:top w:w="0" w:type="dxa"/>
         <w:left w:w="-2" w:type="dxa"/>
-        <w:bottom w:w="0" w:type="dxa"/>
-        <w:right w:w="0" w:type="dxa"/>
       </w:tblCellMar>
     </w:tblPr>
   </w:style>
@@ -2925,10 +2886,7 @@
       <w:tblStyleRowBandSize w:val="1"/>
       <w:tblStyleColBandSize w:val="1"/>
       <w:tblCellMar>
-        <w:top w:w="0" w:type="dxa"/>
         <w:left w:w="-2" w:type="dxa"/>
-        <w:bottom w:w="0" w:type="dxa"/>
-        <w:right w:w="0" w:type="dxa"/>
       </w:tblCellMar>
     </w:tblPr>
   </w:style>
@@ -2938,10 +2896,7 @@
       <w:tblStyleRowBandSize w:val="1"/>
       <w:tblStyleColBandSize w:val="1"/>
       <w:tblCellMar>
-        <w:top w:w="0" w:type="dxa"/>
         <w:left w:w="-2" w:type="dxa"/>
-        <w:bottom w:w="0" w:type="dxa"/>
-        <w:right w:w="0" w:type="dxa"/>
       </w:tblCellMar>
     </w:tblPr>
   </w:style>
@@ -2949,12 +2904,23 @@
     <w:name w:val="Hyperlink"/>
     <w:basedOn w:val="Carpredefinitoparagrafo"/>
     <w:uiPriority w:val="99"/>
-    <w:semiHidden/>
     <w:unhideWhenUsed/>
     <w:rsid w:val="008620FC"/>
     <w:rPr>
       <w:color w:val="0000FF"/>
       <w:u w:val="single"/>
+    </w:rPr>
+  </w:style>
+  <w:style w:type="character" w:styleId="Menzionenonrisolta">
+    <w:name w:val="Unresolved Mention"/>
+    <w:basedOn w:val="Carpredefinitoparagrafo"/>
+    <w:uiPriority w:val="99"/>
+    <w:semiHidden/>
+    <w:unhideWhenUsed/>
+    <w:rsid w:val="00D359C7"/>
+    <w:rPr>
+      <w:color w:val="605E5C"/>
+      <w:shd w:val="clear" w:color="auto" w:fill="E1DFDD"/>
     </w:rPr>
   </w:style>
 </w:styles>

</xml_diff>